<commit_message>
adding property description and details about property
</commit_message>
<xml_diff>
--- a/images/New Microsoft Word Document.docx
+++ b/images/New Microsoft Word Document.docx
@@ -11,6 +11,19 @@
     <w:p>
       <w:r>
         <w:t>We are finally getting to wrap this baby up in 1 month. Doors and trim this week!</w:t>
+      </w:r>
+    </w:p>
+    <w:p/>
+    <w:p/>
+    <w:p>
+      <w:r>
+        <w:rPr>
+          <w:rStyle w:val="normaltextrun"/>
+          <w:rFonts w:ascii="Calibri" w:hAnsi="Calibri" w:cs="Calibri"/>
+          <w:color w:val="000000"/>
+          <w:shd w:val="clear" w:color="auto" w:fill="FFFFFF"/>
+        </w:rPr>
+        <w:t>- a lot of progress with little last if electrical plumbing door knobs towel rods etc. new counter depth fridge delivered. Should be on the market very soon.</w:t>
       </w:r>
     </w:p>
     <w:sectPr>
@@ -449,6 +462,11 @@
     <w:semiHidden/>
     <w:unhideWhenUsed/>
   </w:style>
+  <w:style w:type="character" w:customStyle="1" w:styleId="normaltextrun">
+    <w:name w:val="normaltextrun"/>
+    <w:basedOn w:val="DefaultParagraphFont"/>
+    <w:rsid w:val="00025EC0"/>
+  </w:style>
 </w:styles>
 </file>
 

</xml_diff>